<commit_message>
add Java Version to description
</commit_message>
<xml_diff>
--- a/src/resources/Dame-Beschreibung.docx
+++ b/src/resources/Dame-Beschreibung.docx
@@ -1,6 +1,6 @@
 
 <file path=word/document.xml><?xml version="1.0" encoding="utf-8"?>
-<w:document xmlns:wpc="http://schemas.microsoft.com/office/word/2010/wordprocessingCanvas" xmlns:cx="http://schemas.microsoft.com/office/drawing/2014/chartex" xmlns:cx1="http://schemas.microsoft.com/office/drawing/2015/9/8/chartex" xmlns:mc="http://schemas.openxmlformats.org/markup-compatibility/2006" xmlns:o="urn:schemas-microsoft-com:office:office" xmlns:r="http://schemas.openxmlformats.org/officeDocument/2006/relationships" xmlns:m="http://schemas.openxmlformats.org/officeDocument/2006/math" xmlns:v="urn:schemas-microsoft-com:vml" xmlns:wp14="http://schemas.microsoft.com/office/word/2010/wordprocessingDrawing" xmlns:wp="http://schemas.openxmlformats.org/drawingml/2006/wordprocessingDrawing" xmlns:w10="urn:schemas-microsoft-com:office:word" xmlns:w="http://schemas.openxmlformats.org/wordprocessingml/2006/main" xmlns:w14="http://schemas.microsoft.com/office/word/2010/wordml" xmlns:w15="http://schemas.microsoft.com/office/word/2012/wordml" xmlns:w16se="http://schemas.microsoft.com/office/word/2015/wordml/symex" xmlns:wpg="http://schemas.microsoft.com/office/word/2010/wordprocessingGroup" xmlns:wpi="http://schemas.microsoft.com/office/word/2010/wordprocessingInk" xmlns:wne="http://schemas.microsoft.com/office/word/2006/wordml" xmlns:wps="http://schemas.microsoft.com/office/word/2010/wordprocessingShape" mc:Ignorable="w14 w15 w16se wp14">
+<w:document xmlns:wpc="http://schemas.microsoft.com/office/word/2010/wordprocessingCanvas" xmlns:cx="http://schemas.microsoft.com/office/drawing/2014/chartex" xmlns:cx1="http://schemas.microsoft.com/office/drawing/2015/9/8/chartex" xmlns:cx2="http://schemas.microsoft.com/office/drawing/2015/10/21/chartex" xmlns:cx3="http://schemas.microsoft.com/office/drawing/2016/5/9/chartex" xmlns:cx4="http://schemas.microsoft.com/office/drawing/2016/5/10/chartex" xmlns:cx5="http://schemas.microsoft.com/office/drawing/2016/5/11/chartex" xmlns:cx6="http://schemas.microsoft.com/office/drawing/2016/5/12/chartex" xmlns:cx7="http://schemas.microsoft.com/office/drawing/2016/5/13/chartex" xmlns:cx8="http://schemas.microsoft.com/office/drawing/2016/5/14/chartex" xmlns:mc="http://schemas.openxmlformats.org/markup-compatibility/2006" xmlns:aink="http://schemas.microsoft.com/office/drawing/2016/ink" xmlns:am3d="http://schemas.microsoft.com/office/drawing/2017/model3d" xmlns:o="urn:schemas-microsoft-com:office:office" xmlns:r="http://schemas.openxmlformats.org/officeDocument/2006/relationships" xmlns:m="http://schemas.openxmlformats.org/officeDocument/2006/math" xmlns:v="urn:schemas-microsoft-com:vml" xmlns:wp14="http://schemas.microsoft.com/office/word/2010/wordprocessingDrawing" xmlns:wp="http://schemas.openxmlformats.org/drawingml/2006/wordprocessingDrawing" xmlns:w10="urn:schemas-microsoft-com:office:word" xmlns:w="http://schemas.openxmlformats.org/wordprocessingml/2006/main" xmlns:w14="http://schemas.microsoft.com/office/word/2010/wordml" xmlns:w15="http://schemas.microsoft.com/office/word/2012/wordml" xmlns:w16cid="http://schemas.microsoft.com/office/word/2016/wordml/cid" xmlns:w16se="http://schemas.microsoft.com/office/word/2015/wordml/symex" xmlns:wpg="http://schemas.microsoft.com/office/word/2010/wordprocessingGroup" xmlns:wpi="http://schemas.microsoft.com/office/word/2010/wordprocessingInk" xmlns:wne="http://schemas.microsoft.com/office/word/2006/wordml" xmlns:wps="http://schemas.microsoft.com/office/word/2010/wordprocessingShape" mc:Ignorable="w14 w15 w16se w16cid wp14">
   <w:body>
     <w:p>
       <w:pPr>
@@ -13,61 +13,40 @@
     <w:p/>
     <w:p>
       <w:r>
-        <w:t xml:space="preserve">Das Projekt „Dame“ wurde nach dem MVC Prinzip entwickelt. In dem Ordner Model befinden sich sämtliche Klassen, die Daten für das Spiel speichern. Die Oberfläche wurde mit </w:t>
+        <w:t xml:space="preserve">Das Projekt „Dame“ wurde nach dem MVC Prinzip entwickelt. In dem Ordner Model befinden sich sämtliche Klassen, die Daten für das Spiel speichern. Die Oberfläche wurde mit JavaFX </w:t>
+      </w:r>
+      <w:r>
+        <w:t xml:space="preserve">realisiert, deshalb befinden sich in der View </w:t>
+      </w:r>
+      <w:proofErr w:type="gramStart"/>
+      <w:r>
+        <w:t>„.fxml</w:t>
+      </w:r>
+      <w:proofErr w:type="gramEnd"/>
+      <w:r>
+        <w:t>“ Dateien, die die Oberfläche definieren. Zusätzlich existiert dort eine Datei „style.css“, die das Aussehen der Oberfläche vorgibt.</w:t>
+      </w:r>
+      <w:r>
+        <w:t xml:space="preserve"> In der Steuerung existiert erst einmal eine Main Klasse, die die verschiedenen Oberflächen verwaltet und steuert. Außerdem ein </w:t>
       </w:r>
       <w:proofErr w:type="spellStart"/>
       <w:r>
-        <w:t>JavaFX</w:t>
+        <w:t>PlayerController</w:t>
       </w:r>
       <w:proofErr w:type="spellEnd"/>
       <w:r>
-        <w:t xml:space="preserve"> </w:t>
-      </w:r>
-      <w:r>
-        <w:t xml:space="preserve">realisiert, deshalb befinden sich in der View </w:t>
+        <w:t xml:space="preserve">, der die Spieler verwaltet, und eine Game Klasse, die das Spiel steuert. Zusätzlich befindet sich hier zu jeder Oberfläche </w:t>
       </w:r>
       <w:proofErr w:type="gramStart"/>
       <w:r>
-        <w:t>„.</w:t>
-      </w:r>
-      <w:proofErr w:type="spellStart"/>
-      <w:r>
-        <w:t>fxml</w:t>
-      </w:r>
-      <w:proofErr w:type="spellEnd"/>
+        <w:t>(.fxml</w:t>
+      </w:r>
       <w:proofErr w:type="gramEnd"/>
       <w:r>
-        <w:t>“ Dateien, die die Oberfläche definieren. Zusätzlich existiert dort eine Datei „style.css“, die das Aussehen der Oberfläche vorgibt.</w:t>
-      </w:r>
-      <w:r>
-        <w:t xml:space="preserve"> In der Steuerung existiert erst einmal eine Main Klasse, die die verschiedenen Oberflächen verwaltet und steuert. Außerdem ein </w:t>
-      </w:r>
-      <w:proofErr w:type="spellStart"/>
-      <w:r>
-        <w:t>PlayerController</w:t>
-      </w:r>
-      <w:proofErr w:type="spellEnd"/>
-      <w:r>
-        <w:t xml:space="preserve">, der die Spieler verwaltet, und eine Game Klasse, die das Spiel steuert. Zusätzlich befindet sich hier zu jeder Oberfläche </w:t>
-      </w:r>
-      <w:proofErr w:type="gramStart"/>
-      <w:r>
-        <w:t>(.</w:t>
-      </w:r>
-      <w:proofErr w:type="spellStart"/>
-      <w:r>
-        <w:t>fxml</w:t>
-      </w:r>
-      <w:proofErr w:type="spellEnd"/>
-      <w:proofErr w:type="gramEnd"/>
-      <w:r>
         <w:t xml:space="preserve"> Datei) ein Controller, der die Oberfläche mit dem Code verbindet.</w:t>
       </w:r>
     </w:p>
-    <w:p>
-      <w:bookmarkStart w:id="0" w:name="_GoBack"/>
-      <w:bookmarkEnd w:id="0"/>
-    </w:p>
+    <w:p/>
     <w:p>
       <w:r>
         <w:t>Regeln nach denen das Dame Spiel umgesetzt wurde:</w:t>
@@ -106,8 +85,24 @@
         </w:numPr>
       </w:pPr>
       <w:r>
-        <w:t>Die Superdame kann um zu schlagen beliebig viele leere Felder überspringen, muss aber direkt hinter dem geschlagenen Stein aufkommen.</w:t>
-      </w:r>
+        <w:t xml:space="preserve">Die Superdame </w:t>
+      </w:r>
+      <w:proofErr w:type="gramStart"/>
+      <w:r>
+        <w:t>kann</w:t>
+      </w:r>
+      <w:proofErr w:type="gramEnd"/>
+      <w:r>
+        <w:t xml:space="preserve"> um zu schlagen beliebig viele leere Felder überspringen, muss aber direkt hinter dem geschlagenen Stein aufkommen.</w:t>
+      </w:r>
+    </w:p>
+    <w:p/>
+    <w:p>
+      <w:r>
+        <w:t>Java Version: 1.8.0_152</w:t>
+      </w:r>
+      <w:bookmarkStart w:id="0" w:name="_GoBack"/>
+      <w:bookmarkEnd w:id="0"/>
     </w:p>
     <w:p/>
     <w:sectPr>
@@ -121,7 +116,7 @@
 </file>
 
 <file path=word/numbering.xml><?xml version="1.0" encoding="utf-8"?>
-<w:numbering xmlns:wpc="http://schemas.microsoft.com/office/word/2010/wordprocessingCanvas" xmlns:cx="http://schemas.microsoft.com/office/drawing/2014/chartex" xmlns:cx1="http://schemas.microsoft.com/office/drawing/2015/9/8/chartex" xmlns:mc="http://schemas.openxmlformats.org/markup-compatibility/2006" xmlns:o="urn:schemas-microsoft-com:office:office" xmlns:r="http://schemas.openxmlformats.org/officeDocument/2006/relationships" xmlns:m="http://schemas.openxmlformats.org/officeDocument/2006/math" xmlns:v="urn:schemas-microsoft-com:vml" xmlns:wp14="http://schemas.microsoft.com/office/word/2010/wordprocessingDrawing" xmlns:wp="http://schemas.openxmlformats.org/drawingml/2006/wordprocessingDrawing" xmlns:w10="urn:schemas-microsoft-com:office:word" xmlns:w="http://schemas.openxmlformats.org/wordprocessingml/2006/main" xmlns:w14="http://schemas.microsoft.com/office/word/2010/wordml" xmlns:w15="http://schemas.microsoft.com/office/word/2012/wordml" xmlns:w16se="http://schemas.microsoft.com/office/word/2015/wordml/symex" xmlns:wpg="http://schemas.microsoft.com/office/word/2010/wordprocessingGroup" xmlns:wpi="http://schemas.microsoft.com/office/word/2010/wordprocessingInk" xmlns:wne="http://schemas.microsoft.com/office/word/2006/wordml" xmlns:wps="http://schemas.microsoft.com/office/word/2010/wordprocessingShape" mc:Ignorable="w14 w15 w16se wp14">
+<w:numbering xmlns:wpc="http://schemas.microsoft.com/office/word/2010/wordprocessingCanvas" xmlns:cx="http://schemas.microsoft.com/office/drawing/2014/chartex" xmlns:cx1="http://schemas.microsoft.com/office/drawing/2015/9/8/chartex" xmlns:cx2="http://schemas.microsoft.com/office/drawing/2015/10/21/chartex" xmlns:cx3="http://schemas.microsoft.com/office/drawing/2016/5/9/chartex" xmlns:cx4="http://schemas.microsoft.com/office/drawing/2016/5/10/chartex" xmlns:cx5="http://schemas.microsoft.com/office/drawing/2016/5/11/chartex" xmlns:cx6="http://schemas.microsoft.com/office/drawing/2016/5/12/chartex" xmlns:cx7="http://schemas.microsoft.com/office/drawing/2016/5/13/chartex" xmlns:cx8="http://schemas.microsoft.com/office/drawing/2016/5/14/chartex" xmlns:mc="http://schemas.openxmlformats.org/markup-compatibility/2006" xmlns:aink="http://schemas.microsoft.com/office/drawing/2016/ink" xmlns:am3d="http://schemas.microsoft.com/office/drawing/2017/model3d" xmlns:o="urn:schemas-microsoft-com:office:office" xmlns:r="http://schemas.openxmlformats.org/officeDocument/2006/relationships" xmlns:m="http://schemas.openxmlformats.org/officeDocument/2006/math" xmlns:v="urn:schemas-microsoft-com:vml" xmlns:wp14="http://schemas.microsoft.com/office/word/2010/wordprocessingDrawing" xmlns:wp="http://schemas.openxmlformats.org/drawingml/2006/wordprocessingDrawing" xmlns:w10="urn:schemas-microsoft-com:office:word" xmlns:w="http://schemas.openxmlformats.org/wordprocessingml/2006/main" xmlns:w14="http://schemas.microsoft.com/office/word/2010/wordml" xmlns:w15="http://schemas.microsoft.com/office/word/2012/wordml" xmlns:w16cid="http://schemas.microsoft.com/office/word/2016/wordml/cid" xmlns:w16se="http://schemas.microsoft.com/office/word/2015/wordml/symex" xmlns:wpg="http://schemas.microsoft.com/office/word/2010/wordprocessingGroup" xmlns:wpi="http://schemas.microsoft.com/office/word/2010/wordprocessingInk" xmlns:wne="http://schemas.microsoft.com/office/word/2006/wordml" xmlns:wps="http://schemas.microsoft.com/office/word/2010/wordprocessingShape" mc:Ignorable="w14 w15 w16se w16cid wp14">
   <w:abstractNum w:abstractNumId="0" w15:restartNumberingAfterBreak="0">
     <w:nsid w:val="105B2D5E"/>
     <w:multiLevelType w:val="hybridMultilevel"/>
@@ -241,7 +236,7 @@
 </file>
 
 <file path=word/styles.xml><?xml version="1.0" encoding="utf-8"?>
-<w:styles xmlns:mc="http://schemas.openxmlformats.org/markup-compatibility/2006" xmlns:r="http://schemas.openxmlformats.org/officeDocument/2006/relationships" xmlns:w="http://schemas.openxmlformats.org/wordprocessingml/2006/main" xmlns:w14="http://schemas.microsoft.com/office/word/2010/wordml" xmlns:w15="http://schemas.microsoft.com/office/word/2012/wordml" xmlns:w16se="http://schemas.microsoft.com/office/word/2015/wordml/symex" mc:Ignorable="w14 w15 w16se">
+<w:styles xmlns:mc="http://schemas.openxmlformats.org/markup-compatibility/2006" xmlns:r="http://schemas.openxmlformats.org/officeDocument/2006/relationships" xmlns:w="http://schemas.openxmlformats.org/wordprocessingml/2006/main" xmlns:w14="http://schemas.microsoft.com/office/word/2010/wordml" xmlns:w15="http://schemas.microsoft.com/office/word/2012/wordml" xmlns:w16cid="http://schemas.microsoft.com/office/word/2016/wordml/cid" xmlns:w16se="http://schemas.microsoft.com/office/word/2015/wordml/symex" mc:Ignorable="w14 w15 w16se w16cid">
   <w:docDefaults>
     <w:rPrDefault>
       <w:rPr>
@@ -257,7 +252,7 @@
       </w:pPr>
     </w:pPrDefault>
   </w:docDefaults>
-  <w:latentStyles w:defLockedState="0" w:defUIPriority="99" w:defSemiHidden="0" w:defUnhideWhenUsed="0" w:defQFormat="0" w:count="371">
+  <w:latentStyles w:defLockedState="0" w:defUIPriority="99" w:defSemiHidden="0" w:defUnhideWhenUsed="0" w:defQFormat="0" w:count="375">
     <w:lsdException w:name="Normal" w:uiPriority="0" w:qFormat="1"/>
     <w:lsdException w:name="heading 1" w:uiPriority="9" w:qFormat="1"/>
     <w:lsdException w:name="heading 2" w:semiHidden="1" w:uiPriority="9" w:unhideWhenUsed="1" w:qFormat="1"/>
@@ -363,7 +358,6 @@
     <w:lsdException w:name="HTML Sample" w:semiHidden="1" w:unhideWhenUsed="1"/>
     <w:lsdException w:name="HTML Typewriter" w:semiHidden="1" w:unhideWhenUsed="1"/>
     <w:lsdException w:name="HTML Variable" w:semiHidden="1" w:unhideWhenUsed="1"/>
-    <w:lsdException w:name="Normal Table" w:semiHidden="1" w:unhideWhenUsed="1"/>
     <w:lsdException w:name="annotation subject" w:semiHidden="1" w:unhideWhenUsed="1"/>
     <w:lsdException w:name="No List" w:semiHidden="1" w:unhideWhenUsed="1"/>
     <w:lsdException w:name="Outline List 1" w:semiHidden="1" w:unhideWhenUsed="1"/>
@@ -407,10 +401,8 @@
     <w:lsdException w:name="Table Elegant" w:semiHidden="1" w:unhideWhenUsed="1"/>
     <w:lsdException w:name="Table Professional" w:semiHidden="1" w:unhideWhenUsed="1"/>
     <w:lsdException w:name="Table Subtle 1" w:semiHidden="1" w:unhideWhenUsed="1"/>
-    <w:lsdException w:name="Table Subtle 2" w:semiHidden="1" w:unhideWhenUsed="1"/>
     <w:lsdException w:name="Table Web 1" w:semiHidden="1" w:unhideWhenUsed="1"/>
     <w:lsdException w:name="Table Web 2" w:semiHidden="1" w:unhideWhenUsed="1"/>
-    <w:lsdException w:name="Table Web 3" w:semiHidden="1" w:unhideWhenUsed="1"/>
     <w:lsdException w:name="Balloon Text" w:semiHidden="1" w:unhideWhenUsed="1"/>
     <w:lsdException w:name="Table Grid" w:uiPriority="59"/>
     <w:lsdException w:name="Table Theme" w:semiHidden="1" w:unhideWhenUsed="1"/>
@@ -629,6 +621,10 @@
     <w:lsdException w:name="List Table 5 Dark Accent 6" w:uiPriority="50"/>
     <w:lsdException w:name="List Table 6 Colorful Accent 6" w:uiPriority="51"/>
     <w:lsdException w:name="List Table 7 Colorful Accent 6" w:uiPriority="52"/>
+    <w:lsdException w:name="Mention" w:semiHidden="1" w:unhideWhenUsed="1"/>
+    <w:lsdException w:name="Smart Hyperlink" w:semiHidden="1" w:unhideWhenUsed="1"/>
+    <w:lsdException w:name="Hashtag" w:semiHidden="1" w:unhideWhenUsed="1"/>
+    <w:lsdException w:name="Unresolved Mention" w:semiHidden="1" w:unhideWhenUsed="1"/>
   </w:latentStyles>
   <w:style w:type="paragraph" w:default="1" w:styleId="Standard">
     <w:name w:val="Normal"/>

</xml_diff>

<commit_message>
JavaDoc, Beschreibung und Klassenliste verändert, Rules.txt überarbeitet
</commit_message>
<xml_diff>
--- a/src/resources/Dame-Beschreibung.docx
+++ b/src/resources/Dame-Beschreibung.docx
@@ -73,7 +73,13 @@
         </w:numPr>
       </w:pPr>
       <w:r>
-        <w:t>Einfache Steine können ein Feld diagonal nach vorne oder einen feindlichen Stein diagonal nach vorne überspringen. Nach einem Schlag, können beliebig viele weitere (soweit möglich) Schläge mit dem gleichen Stein ausgeführt werden. Es besteht kein Schlagzwang.</w:t>
+        <w:t>Einfache Steine können ein Feld diagonal nach vorne oder einen feindlichen Stein diagonal nach vorne überspringen. Nach einem Schlag, können beliebig viele weitere (soweit möglich) Schläge mit dem gleichen Stein ausgeführt werden</w:t>
+      </w:r>
+      <w:r>
+        <w:t xml:space="preserve"> (ebenfalls nach vorne)</w:t>
+      </w:r>
+      <w:r>
+        <w:t>. Es besteht kein Schlagzwang.</w:t>
       </w:r>
     </w:p>
     <w:p>
@@ -85,24 +91,19 @@
         </w:numPr>
       </w:pPr>
       <w:r>
-        <w:t xml:space="preserve">Die Superdame </w:t>
-      </w:r>
-      <w:proofErr w:type="gramStart"/>
-      <w:r>
-        <w:t>kann</w:t>
-      </w:r>
-      <w:proofErr w:type="gramEnd"/>
-      <w:r>
-        <w:t xml:space="preserve"> um zu schlagen beliebig viele leere Felder überspringen, muss aber direkt hinter dem geschlagenen Stein aufkommen.</w:t>
-      </w:r>
+        <w:t>Die Superdame kann um zu schlagen beliebig viele leere Felder überspringen, muss aber direkt hinter dem geschlagenen Stein aufkommen.</w:t>
+      </w:r>
+      <w:r>
+        <w:t xml:space="preserve"> Sie darf in alle vier diagonalen Richtungen laufen/schlagen</w:t>
+      </w:r>
+      <w:bookmarkStart w:id="0" w:name="_GoBack"/>
+      <w:bookmarkEnd w:id="0"/>
     </w:p>
     <w:p/>
     <w:p>
       <w:r>
         <w:t>Java Version: 1.8.0_152</w:t>
       </w:r>
-      <w:bookmarkStart w:id="0" w:name="_GoBack"/>
-      <w:bookmarkEnd w:id="0"/>
     </w:p>
     <w:p/>
     <w:sectPr>
@@ -358,6 +359,7 @@
     <w:lsdException w:name="HTML Sample" w:semiHidden="1" w:unhideWhenUsed="1"/>
     <w:lsdException w:name="HTML Typewriter" w:semiHidden="1" w:unhideWhenUsed="1"/>
     <w:lsdException w:name="HTML Variable" w:semiHidden="1" w:unhideWhenUsed="1"/>
+    <w:lsdException w:name="Normal Table" w:semiHidden="1" w:unhideWhenUsed="1"/>
     <w:lsdException w:name="annotation subject" w:semiHidden="1" w:unhideWhenUsed="1"/>
     <w:lsdException w:name="No List" w:semiHidden="1" w:unhideWhenUsed="1"/>
     <w:lsdException w:name="Outline List 1" w:semiHidden="1" w:unhideWhenUsed="1"/>
@@ -401,8 +403,10 @@
     <w:lsdException w:name="Table Elegant" w:semiHidden="1" w:unhideWhenUsed="1"/>
     <w:lsdException w:name="Table Professional" w:semiHidden="1" w:unhideWhenUsed="1"/>
     <w:lsdException w:name="Table Subtle 1" w:semiHidden="1" w:unhideWhenUsed="1"/>
+    <w:lsdException w:name="Table Subtle 2" w:semiHidden="1" w:unhideWhenUsed="1"/>
     <w:lsdException w:name="Table Web 1" w:semiHidden="1" w:unhideWhenUsed="1"/>
     <w:lsdException w:name="Table Web 2" w:semiHidden="1" w:unhideWhenUsed="1"/>
+    <w:lsdException w:name="Table Web 3" w:semiHidden="1" w:unhideWhenUsed="1"/>
     <w:lsdException w:name="Balloon Text" w:semiHidden="1" w:unhideWhenUsed="1"/>
     <w:lsdException w:name="Table Grid" w:uiPriority="59"/>
     <w:lsdException w:name="Table Theme" w:semiHidden="1" w:unhideWhenUsed="1"/>

</xml_diff>